<commit_message>
I added my paragraphs and my 2 graphs
</commit_message>
<xml_diff>
--- a/turned-in-assignments/final-project-essay.docx
+++ b/turned-in-assignments/final-project-essay.docx
@@ -276,23 +276,7 @@
           <w:rFonts w:ascii="Times New Roman" w:eastAsia="Times New Roman" w:hAnsi="Times New Roman" w:cs="Times New Roman"/>
           <w:color w:val="000000"/>
         </w:rPr>
-        <w:t xml:space="preserve">Lately, we have seen many </w:t>
-      </w:r>
-      <w:proofErr w:type="gramStart"/>
-      <w:r>
-        <w:rPr>
-          <w:rFonts w:ascii="Times New Roman" w:eastAsia="Times New Roman" w:hAnsi="Times New Roman" w:cs="Times New Roman"/>
-          <w:color w:val="000000"/>
-        </w:rPr>
-        <w:t>use</w:t>
-      </w:r>
-      <w:proofErr w:type="gramEnd"/>
-      <w:r>
-        <w:rPr>
-          <w:rFonts w:ascii="Times New Roman" w:eastAsia="Times New Roman" w:hAnsi="Times New Roman" w:cs="Times New Roman"/>
-          <w:color w:val="000000"/>
-        </w:rPr>
-        <w:t xml:space="preserve"> their influence to back up causes such as the Black Lives Matter movement. </w:t>
+        <w:t>Lately, we have seen many use their influence to back up causes such as the Black Lives Matter movement. </w:t>
       </w:r>
     </w:p>
     <w:p>

</xml_diff>